<commit_message>
Updated the docs, now contains all of the answers
</commit_message>
<xml_diff>
--- a/docs/Operating Systems Ex1.docx
+++ b/docs/Operating Systems Ex1.docx
@@ -6,13 +6,19 @@
       <w:pPr>
         <w:jc w:val="center"/>
         <w:rPr>
-          <w:rtl/>
-          <w:lang w:val="en-US"/>
-        </w:rPr>
-      </w:pPr>
-      <w:r>
-        <w:rPr>
-          <w:rFonts w:hint="cs"/>
+          <w:b/>
+          <w:bCs/>
+          <w:u w:val="single"/>
+          <w:rtl/>
+          <w:lang w:val="en-US"/>
+        </w:rPr>
+      </w:pPr>
+      <w:r>
+        <w:rPr>
+          <w:rFonts w:hint="cs"/>
+          <w:b/>
+          <w:bCs/>
+          <w:u w:val="single"/>
           <w:rtl/>
           <w:lang w:val="en-US"/>
         </w:rPr>
@@ -21,6 +27,22 @@
     </w:p>
     <w:p>
       <w:pPr>
+        <w:rPr>
+          <w:rtl/>
+          <w:lang w:val="en-US"/>
+        </w:rPr>
+      </w:pPr>
+      <w:r>
+        <w:rPr>
+          <w:rFonts w:hint="cs"/>
+          <w:rtl/>
+          <w:lang w:val="en-US"/>
+        </w:rPr>
+        <w:t>ת"ז: 314779745, 207486473</w:t>
+      </w:r>
+    </w:p>
+    <w:p>
+      <w:pPr>
         <w:jc w:val="center"/>
         <w:rPr>
           <w:rtl/>
@@ -32,12 +54,18 @@
       <w:pPr>
         <w:jc w:val="right"/>
         <w:rPr>
-          <w:lang w:val="en-US"/>
-        </w:rPr>
-      </w:pPr>
-      <w:r>
-        <w:rPr>
-          <w:rFonts w:hint="cs"/>
+          <w:b/>
+          <w:bCs/>
+          <w:u w:val="single"/>
+          <w:lang w:val="en-US"/>
+        </w:rPr>
+      </w:pPr>
+      <w:r>
+        <w:rPr>
+          <w:rFonts w:hint="cs"/>
+          <w:b/>
+          <w:bCs/>
+          <w:u w:val="single"/>
           <w:rtl/>
           <w:lang w:val="en-US"/>
         </w:rPr>
@@ -48,13 +76,27 @@
       <w:pPr>
         <w:bidi/>
         <w:rPr>
-          <w:rtl/>
-          <w:lang w:val="en-US"/>
-        </w:rPr>
-      </w:pPr>
-      <w:r>
-        <w:rPr>
-          <w:rFonts w:hint="cs"/>
+          <w:b/>
+          <w:bCs/>
+          <w:rtl/>
+          <w:lang w:val="en-US"/>
+        </w:rPr>
+      </w:pPr>
+      <w:r>
+        <w:rPr>
+          <w:rFonts w:hint="cs"/>
+          <w:b/>
+          <w:bCs/>
+          <w:rtl/>
+          <w:lang w:val="en-US"/>
+        </w:rPr>
+        <w:t xml:space="preserve">דוגמאות הרצה </w:t>
+      </w:r>
+      <w:r>
+        <w:rPr>
+          <w:rFonts w:hint="cs"/>
+          <w:b/>
+          <w:bCs/>
           <w:rtl/>
           <w:lang w:val="en-US"/>
         </w:rPr>
@@ -62,6 +104,8 @@
       </w:r>
       <w:r>
         <w:rPr>
+          <w:b/>
+          <w:bCs/>
           <w:lang w:val="en-US"/>
         </w:rPr>
         <w:t>Debug info</w:t>
@@ -69,6 +113,8 @@
       <w:r>
         <w:rPr>
           <w:rFonts w:hint="cs"/>
+          <w:b/>
+          <w:bCs/>
           <w:rtl/>
           <w:lang w:val="en-US"/>
         </w:rPr>
@@ -79,28 +125,28 @@
       <w:pPr>
         <w:bidi/>
         <w:rPr>
-          <w:rtl/>
-          <w:lang w:val="en-US"/>
-        </w:rPr>
-      </w:pPr>
-    </w:p>
-    <w:p>
-      <w:pPr>
-        <w:bidi/>
-        <w:rPr>
-          <w:lang w:val="en-US"/>
-        </w:rPr>
-      </w:pPr>
-      <w:r>
-        <w:rPr>
-          <w:lang w:val="en-US"/>
-        </w:rPr>
-        <w:t>Division By Zero:</w:t>
-      </w:r>
-    </w:p>
-    <w:p>
-      <w:pPr>
-        <w:bidi/>
+          <w:lang w:val="en-US"/>
+        </w:rPr>
+      </w:pPr>
+      <w:r>
+        <w:rPr>
+          <w:lang w:val="en-US"/>
+        </w:rPr>
+        <w:t>Division By Zero</w:t>
+      </w:r>
+      <w:r>
+        <w:rPr>
+          <w:rFonts w:hint="cs"/>
+          <w:rtl/>
+          <w:lang w:val="en-US"/>
+        </w:rPr>
+        <w:t>:</w:t>
+      </w:r>
+    </w:p>
+    <w:p>
+      <w:pPr>
+        <w:bidi/>
+        <w:jc w:val="center"/>
         <w:rPr>
           <w:lang w:val="en-US"/>
         </w:rPr>
@@ -108,12 +154,13 @@
       <w:r>
         <w:rPr>
           <w:rFonts w:cs="Arial"/>
+          <w:noProof/>
           <w:rtl/>
           <w:lang w:val="en-US"/>
         </w:rPr>
         <w:drawing>
-          <wp:inline distT="0" distB="0" distL="0" distR="0" wp14:anchorId="31611D05" wp14:editId="3E058306">
-            <wp:extent cx="5731510" cy="3133725"/>
+          <wp:inline distT="0" distB="0" distL="0" distR="0" wp14:anchorId="31611D05" wp14:editId="3CB1A350">
+            <wp:extent cx="4525200" cy="2473200"/>
             <wp:effectExtent l="0" t="0" r="0" b="0"/>
             <wp:docPr id="1008498272" name="Picture 1"/>
             <wp:cNvGraphicFramePr>
@@ -127,7 +174,7 @@
                     <pic:cNvPicPr/>
                   </pic:nvPicPr>
                   <pic:blipFill>
-                    <a:blip r:embed="rId4"/>
+                    <a:blip r:embed="rId5"/>
                     <a:stretch>
                       <a:fillRect/>
                     </a:stretch>
@@ -135,7 +182,7 @@
                   <pic:spPr>
                     <a:xfrm>
                       <a:off x="0" y="0"/>
-                      <a:ext cx="5731510" cy="3133725"/>
+                      <a:ext cx="4525200" cy="2473200"/>
                     </a:xfrm>
                     <a:prstGeom prst="rect">
                       <a:avLst/>
@@ -155,19 +202,19 @@
           <w:lang w:val="en-US"/>
         </w:rPr>
       </w:pPr>
-    </w:p>
-    <w:p>
-      <w:pPr>
-        <w:bidi/>
-        <w:rPr>
-          <w:lang w:val="en-US"/>
-        </w:rPr>
-      </w:pPr>
-      <w:r>
-        <w:rPr>
-          <w:lang w:val="en-US"/>
-        </w:rPr>
-        <w:t>Stack Overflow Exception:</w:t>
+      <w:r>
+        <w:rPr>
+          <w:lang w:val="en-US"/>
+        </w:rPr>
+        <w:t>Stack Overflow Exception</w:t>
+      </w:r>
+      <w:r>
+        <w:rPr>
+          <w:rFonts w:hint="cs"/>
+          <w:rtl/>
+          <w:lang w:val="en-US"/>
+        </w:rPr>
+        <w:t>:</w:t>
       </w:r>
     </w:p>
     <w:p>
@@ -181,12 +228,13 @@
       <w:r>
         <w:rPr>
           <w:rFonts w:cs="Arial"/>
+          <w:noProof/>
           <w:rtl/>
           <w:lang w:val="en-US"/>
         </w:rPr>
         <w:drawing>
-          <wp:inline distT="0" distB="0" distL="0" distR="0" wp14:anchorId="0842C892" wp14:editId="65C9F8F3">
-            <wp:extent cx="5542559" cy="3352800"/>
+          <wp:inline distT="0" distB="0" distL="0" distR="0" wp14:anchorId="0842C892" wp14:editId="0CE8C72C">
+            <wp:extent cx="4492800" cy="2718000"/>
             <wp:effectExtent l="0" t="0" r="0" b="0"/>
             <wp:docPr id="1744090710" name="Picture 1"/>
             <wp:cNvGraphicFramePr>
@@ -200,7 +248,7 @@
                     <pic:cNvPicPr/>
                   </pic:nvPicPr>
                   <pic:blipFill>
-                    <a:blip r:embed="rId5"/>
+                    <a:blip r:embed="rId6"/>
                     <a:stretch>
                       <a:fillRect/>
                     </a:stretch>
@@ -208,7 +256,7 @@
                   <pic:spPr>
                     <a:xfrm>
                       <a:off x="0" y="0"/>
-                      <a:ext cx="5561244" cy="3364103"/>
+                      <a:ext cx="4492800" cy="2718000"/>
                     </a:xfrm>
                     <a:prstGeom prst="rect">
                       <a:avLst/>
@@ -225,6 +273,87 @@
       <w:pPr>
         <w:bidi/>
         <w:rPr>
+          <w:rtl/>
+          <w:lang w:val="en-US"/>
+        </w:rPr>
+      </w:pPr>
+    </w:p>
+    <w:p>
+      <w:pPr>
+        <w:bidi/>
+        <w:rPr>
+          <w:rtl/>
+          <w:lang w:val="en-US"/>
+        </w:rPr>
+      </w:pPr>
+    </w:p>
+    <w:p>
+      <w:pPr>
+        <w:bidi/>
+        <w:rPr>
+          <w:rtl/>
+          <w:lang w:val="en-US"/>
+        </w:rPr>
+      </w:pPr>
+    </w:p>
+    <w:p>
+      <w:pPr>
+        <w:bidi/>
+        <w:rPr>
+          <w:rtl/>
+          <w:lang w:val="en-US"/>
+        </w:rPr>
+      </w:pPr>
+    </w:p>
+    <w:p>
+      <w:pPr>
+        <w:bidi/>
+        <w:rPr>
+          <w:rtl/>
+          <w:lang w:val="en-US"/>
+        </w:rPr>
+      </w:pPr>
+    </w:p>
+    <w:p>
+      <w:pPr>
+        <w:bidi/>
+        <w:rPr>
+          <w:rtl/>
+          <w:lang w:val="en-US"/>
+        </w:rPr>
+      </w:pPr>
+    </w:p>
+    <w:p>
+      <w:pPr>
+        <w:bidi/>
+        <w:rPr>
+          <w:rtl/>
+          <w:lang w:val="en-US"/>
+        </w:rPr>
+      </w:pPr>
+    </w:p>
+    <w:p>
+      <w:pPr>
+        <w:bidi/>
+        <w:rPr>
+          <w:rtl/>
+          <w:lang w:val="en-US"/>
+        </w:rPr>
+      </w:pPr>
+    </w:p>
+    <w:p>
+      <w:pPr>
+        <w:bidi/>
+        <w:rPr>
+          <w:rtl/>
+          <w:lang w:val="en-US"/>
+        </w:rPr>
+      </w:pPr>
+    </w:p>
+    <w:p>
+      <w:pPr>
+        <w:bidi/>
+        <w:rPr>
           <w:lang w:val="en-US"/>
         </w:rPr>
       </w:pPr>
@@ -239,6 +368,7 @@
     <w:p>
       <w:pPr>
         <w:bidi/>
+        <w:jc w:val="center"/>
         <w:rPr>
           <w:lang w:val="en-US"/>
         </w:rPr>
@@ -246,12 +376,13 @@
       <w:r>
         <w:rPr>
           <w:rFonts w:cs="Arial"/>
+          <w:noProof/>
           <w:rtl/>
           <w:lang w:val="en-US"/>
         </w:rPr>
         <w:drawing>
-          <wp:inline distT="0" distB="0" distL="0" distR="0" wp14:anchorId="651C9FD4" wp14:editId="08CAE2CD">
-            <wp:extent cx="5731510" cy="2907030"/>
+          <wp:inline distT="0" distB="0" distL="0" distR="0" wp14:anchorId="651C9FD4" wp14:editId="06186110">
+            <wp:extent cx="4528800" cy="2296800"/>
             <wp:effectExtent l="0" t="0" r="0" b="0"/>
             <wp:docPr id="792436254" name="Picture 1"/>
             <wp:cNvGraphicFramePr>
@@ -265,7 +396,7 @@
                     <pic:cNvPicPr/>
                   </pic:nvPicPr>
                   <pic:blipFill>
-                    <a:blip r:embed="rId6"/>
+                    <a:blip r:embed="rId7"/>
                     <a:stretch>
                       <a:fillRect/>
                     </a:stretch>
@@ -273,7 +404,7 @@
                   <pic:spPr>
                     <a:xfrm>
                       <a:off x="0" y="0"/>
-                      <a:ext cx="5731510" cy="2907030"/>
+                      <a:ext cx="4528800" cy="2296800"/>
                     </a:xfrm>
                     <a:prstGeom prst="rect">
                       <a:avLst/>
@@ -290,30 +421,25 @@
       <w:pPr>
         <w:bidi/>
         <w:rPr>
-          <w:rtl/>
-          <w:lang w:val="en-US"/>
-        </w:rPr>
-      </w:pPr>
-    </w:p>
-    <w:p>
-      <w:pPr>
-        <w:bidi/>
-        <w:rPr>
-          <w:lang w:val="en-US"/>
-        </w:rPr>
-      </w:pPr>
-    </w:p>
-    <w:p>
-      <w:pPr>
-        <w:bidi/>
-        <w:rPr>
-          <w:rtl/>
-          <w:lang w:val="en-US"/>
-        </w:rPr>
-      </w:pPr>
-      <w:r>
-        <w:rPr>
-          <w:rFonts w:hint="cs"/>
+          <w:lang w:val="en-US"/>
+        </w:rPr>
+      </w:pPr>
+    </w:p>
+    <w:p>
+      <w:pPr>
+        <w:bidi/>
+        <w:rPr>
+          <w:b/>
+          <w:bCs/>
+          <w:rtl/>
+          <w:lang w:val="en-US"/>
+        </w:rPr>
+      </w:pPr>
+      <w:r>
+        <w:rPr>
+          <w:rFonts w:hint="cs"/>
+          <w:b/>
+          <w:bCs/>
           <w:rtl/>
           <w:lang w:val="en-US"/>
         </w:rPr>
@@ -321,6 +447,8 @@
       </w:r>
       <w:r>
         <w:rPr>
+          <w:b/>
+          <w:bCs/>
           <w:lang w:val="en-US"/>
         </w:rPr>
         <w:t>Debug Information</w:t>
@@ -328,6 +456,8 @@
       <w:r>
         <w:rPr>
           <w:rFonts w:hint="cs"/>
+          <w:b/>
+          <w:bCs/>
           <w:rtl/>
           <w:lang w:val="en-US"/>
         </w:rPr>
@@ -360,6 +490,7 @@
     <w:p>
       <w:pPr>
         <w:bidi/>
+        <w:jc w:val="center"/>
         <w:rPr>
           <w:rtl/>
           <w:lang w:val="en-US"/>
@@ -368,12 +499,13 @@
       <w:r>
         <w:rPr>
           <w:rFonts w:cs="Arial"/>
+          <w:noProof/>
           <w:rtl/>
           <w:lang w:val="en-US"/>
         </w:rPr>
         <w:drawing>
-          <wp:inline distT="0" distB="0" distL="0" distR="0" wp14:anchorId="4394FD68" wp14:editId="6D0B8F80">
-            <wp:extent cx="5731510" cy="2860040"/>
+          <wp:inline distT="0" distB="0" distL="0" distR="0" wp14:anchorId="4394FD68" wp14:editId="70504F51">
+            <wp:extent cx="4525200" cy="2257200"/>
             <wp:effectExtent l="0" t="0" r="0" b="0"/>
             <wp:docPr id="1341884651" name="Picture 1" descr="A screen shot of a computer program&#10;&#10;Description automatically generated"/>
             <wp:cNvGraphicFramePr>
@@ -387,7 +519,7 @@
                     <pic:cNvPicPr/>
                   </pic:nvPicPr>
                   <pic:blipFill>
-                    <a:blip r:embed="rId7"/>
+                    <a:blip r:embed="rId8"/>
                     <a:stretch>
                       <a:fillRect/>
                     </a:stretch>
@@ -395,7 +527,7 @@
                   <pic:spPr>
                     <a:xfrm>
                       <a:off x="0" y="0"/>
-                      <a:ext cx="5731510" cy="2860040"/>
+                      <a:ext cx="4525200" cy="2257200"/>
                     </a:xfrm>
                     <a:prstGeom prst="rect">
                       <a:avLst/>
@@ -443,6 +575,7 @@
     <w:p>
       <w:pPr>
         <w:bidi/>
+        <w:jc w:val="center"/>
         <w:rPr>
           <w:lang w:val="en-US"/>
         </w:rPr>
@@ -450,13 +583,13 @@
       <w:r>
         <w:rPr>
           <w:rFonts w:cs="Arial"/>
-          <w:rtl/>
-          <w:lang w:val="en-US"/>
-        </w:rPr>
-        <w:lastRenderedPageBreak/>
+          <w:noProof/>
+          <w:rtl/>
+          <w:lang w:val="en-US"/>
+        </w:rPr>
         <w:drawing>
-          <wp:inline distT="0" distB="0" distL="0" distR="0" wp14:anchorId="5870A964" wp14:editId="0B40D078">
-            <wp:extent cx="5731510" cy="3505835"/>
+          <wp:inline distT="0" distB="0" distL="0" distR="0" wp14:anchorId="5870A964" wp14:editId="53FFD295">
+            <wp:extent cx="4410000" cy="2696400"/>
             <wp:effectExtent l="0" t="0" r="0" b="0"/>
             <wp:docPr id="37400701" name="Picture 1" descr="A screen shot of a computer program&#10;&#10;Description automatically generated"/>
             <wp:cNvGraphicFramePr>
@@ -470,7 +603,7 @@
                     <pic:cNvPicPr/>
                   </pic:nvPicPr>
                   <pic:blipFill>
-                    <a:blip r:embed="rId8"/>
+                    <a:blip r:embed="rId9"/>
                     <a:stretch>
                       <a:fillRect/>
                     </a:stretch>
@@ -478,7 +611,7 @@
                   <pic:spPr>
                     <a:xfrm>
                       <a:off x="0" y="0"/>
-                      <a:ext cx="5731510" cy="3505835"/>
+                      <a:ext cx="4410000" cy="2696400"/>
                     </a:xfrm>
                     <a:prstGeom prst="rect">
                       <a:avLst/>
@@ -495,22 +628,32 @@
       <w:pPr>
         <w:bidi/>
         <w:rPr>
-          <w:lang w:val="en-US"/>
-        </w:rPr>
-      </w:pPr>
-    </w:p>
-    <w:p>
-      <w:pPr>
-        <w:bidi/>
-        <w:rPr>
-          <w:rtl/>
-          <w:lang w:val="en-US"/>
-        </w:rPr>
-      </w:pPr>
-      <w:r>
-        <w:rPr>
-          <w:lang w:val="en-US"/>
-        </w:rPr>
+          <w:rtl/>
+          <w:lang w:val="en-US"/>
+        </w:rPr>
+      </w:pPr>
+    </w:p>
+    <w:p>
+      <w:pPr>
+        <w:bidi/>
+        <w:rPr>
+          <w:lang w:val="en-US"/>
+        </w:rPr>
+      </w:pPr>
+    </w:p>
+    <w:p>
+      <w:pPr>
+        <w:bidi/>
+        <w:rPr>
+          <w:rtl/>
+          <w:lang w:val="en-US"/>
+        </w:rPr>
+      </w:pPr>
+      <w:r>
+        <w:rPr>
+          <w:lang w:val="en-US"/>
+        </w:rPr>
+        <w:lastRenderedPageBreak/>
         <w:t>Undefined Memory</w:t>
       </w:r>
       <w:r>
@@ -525,6 +668,7 @@
     <w:p>
       <w:pPr>
         <w:bidi/>
+        <w:jc w:val="center"/>
         <w:rPr>
           <w:lang w:val="en-US"/>
         </w:rPr>
@@ -532,12 +676,13 @@
       <w:r>
         <w:rPr>
           <w:rFonts w:cs="Arial"/>
+          <w:noProof/>
           <w:rtl/>
           <w:lang w:val="en-US"/>
         </w:rPr>
         <w:drawing>
-          <wp:inline distT="0" distB="0" distL="0" distR="0" wp14:anchorId="178224A1" wp14:editId="0415D9F4">
-            <wp:extent cx="4812651" cy="2469776"/>
+          <wp:inline distT="0" distB="0" distL="0" distR="0" wp14:anchorId="178224A1" wp14:editId="047CCC57">
+            <wp:extent cx="4510800" cy="2314800"/>
             <wp:effectExtent l="0" t="0" r="0" b="0"/>
             <wp:docPr id="1641649872" name="Picture 1"/>
             <wp:cNvGraphicFramePr>
@@ -551,7 +696,7 @@
                     <pic:cNvPicPr/>
                   </pic:nvPicPr>
                   <pic:blipFill>
-                    <a:blip r:embed="rId9"/>
+                    <a:blip r:embed="rId10"/>
                     <a:stretch>
                       <a:fillRect/>
                     </a:stretch>
@@ -559,7 +704,7 @@
                   <pic:spPr>
                     <a:xfrm>
                       <a:off x="0" y="0"/>
-                      <a:ext cx="4819321" cy="2473199"/>
+                      <a:ext cx="4510800" cy="2314800"/>
                     </a:xfrm>
                     <a:prstGeom prst="rect">
                       <a:avLst/>
@@ -584,13 +729,17 @@
       <w:pPr>
         <w:bidi/>
         <w:rPr>
-          <w:rtl/>
-          <w:lang w:val="en-US"/>
-        </w:rPr>
-      </w:pPr>
-      <w:r>
-        <w:rPr>
-          <w:rFonts w:hint="cs"/>
+          <w:b/>
+          <w:bCs/>
+          <w:rtl/>
+          <w:lang w:val="en-US"/>
+        </w:rPr>
+      </w:pPr>
+      <w:r>
+        <w:rPr>
+          <w:rFonts w:hint="cs"/>
+          <w:b/>
+          <w:bCs/>
           <w:rtl/>
           <w:lang w:val="en-US"/>
         </w:rPr>
@@ -598,6 +747,18 @@
       </w:r>
       <w:r>
         <w:rPr>
+          <w:rFonts w:hint="cs"/>
+          <w:b/>
+          <w:bCs/>
+          <w:rtl/>
+          <w:lang w:val="en-US"/>
+        </w:rPr>
+        <w:t>ממשק גרפי (</w:t>
+      </w:r>
+      <w:r>
+        <w:rPr>
+          <w:b/>
+          <w:bCs/>
           <w:lang w:val="en-US"/>
         </w:rPr>
         <w:t>DDD</w:t>
@@ -605,6 +766,18 @@
       <w:r>
         <w:rPr>
           <w:rFonts w:hint="cs"/>
+          <w:b/>
+          <w:bCs/>
+          <w:rtl/>
+          <w:lang w:val="en-US"/>
+        </w:rPr>
+        <w:t>)</w:t>
+      </w:r>
+      <w:r>
+        <w:rPr>
+          <w:rFonts w:hint="cs"/>
+          <w:b/>
+          <w:bCs/>
           <w:rtl/>
           <w:lang w:val="en-US"/>
         </w:rPr>
@@ -637,6 +810,7 @@
     <w:p>
       <w:pPr>
         <w:bidi/>
+        <w:jc w:val="center"/>
         <w:rPr>
           <w:rtl/>
           <w:lang w:val="en-US"/>
@@ -645,12 +819,13 @@
       <w:r>
         <w:rPr>
           <w:rFonts w:cs="Arial"/>
+          <w:noProof/>
           <w:rtl/>
           <w:lang w:val="en-US"/>
         </w:rPr>
         <w:drawing>
-          <wp:inline distT="0" distB="0" distL="0" distR="0" wp14:anchorId="72EA02AD" wp14:editId="089DA744">
-            <wp:extent cx="2124860" cy="1031366"/>
+          <wp:inline distT="0" distB="0" distL="0" distR="0" wp14:anchorId="72EA02AD" wp14:editId="53982DE4">
+            <wp:extent cx="2293200" cy="1112400"/>
             <wp:effectExtent l="0" t="0" r="0" b="0"/>
             <wp:docPr id="112368517" name="Picture 1"/>
             <wp:cNvGraphicFramePr>
@@ -664,7 +839,7 @@
                     <pic:cNvPicPr/>
                   </pic:nvPicPr>
                   <pic:blipFill>
-                    <a:blip r:embed="rId10"/>
+                    <a:blip r:embed="rId11"/>
                     <a:stretch>
                       <a:fillRect/>
                     </a:stretch>
@@ -672,7 +847,7 @@
                   <pic:spPr>
                     <a:xfrm>
                       <a:off x="0" y="0"/>
-                      <a:ext cx="2142500" cy="1039928"/>
+                      <a:ext cx="2293200" cy="1112400"/>
                     </a:xfrm>
                     <a:prstGeom prst="rect">
                       <a:avLst/>
@@ -703,7 +878,6 @@
         <w:rPr>
           <w:lang w:val="en-US"/>
         </w:rPr>
-        <w:lastRenderedPageBreak/>
         <w:t>Stack Overflow</w:t>
       </w:r>
       <w:r>
@@ -718,20 +892,21 @@
     <w:p>
       <w:pPr>
         <w:bidi/>
-        <w:rPr>
-          <w:rFonts w:hint="cs"/>
+        <w:jc w:val="center"/>
+        <w:rPr>
           <w:lang w:val="en-US"/>
         </w:rPr>
       </w:pPr>
       <w:r>
         <w:rPr>
           <w:rFonts w:cs="Arial"/>
+          <w:noProof/>
           <w:rtl/>
           <w:lang w:val="en-US"/>
         </w:rPr>
         <w:drawing>
-          <wp:inline distT="0" distB="0" distL="0" distR="0" wp14:anchorId="1030CFB2" wp14:editId="152DDBDC">
-            <wp:extent cx="2785782" cy="2158216"/>
+          <wp:inline distT="0" distB="0" distL="0" distR="0" wp14:anchorId="1030CFB2" wp14:editId="6319106E">
+            <wp:extent cx="2437200" cy="1886400"/>
             <wp:effectExtent l="0" t="0" r="0" b="0"/>
             <wp:docPr id="1599932748" name="Picture 1"/>
             <wp:cNvGraphicFramePr>
@@ -745,7 +920,7 @@
                     <pic:cNvPicPr/>
                   </pic:nvPicPr>
                   <pic:blipFill>
-                    <a:blip r:embed="rId11"/>
+                    <a:blip r:embed="rId12"/>
                     <a:stretch>
                       <a:fillRect/>
                     </a:stretch>
@@ -753,7 +928,7 @@
                   <pic:spPr>
                     <a:xfrm>
                       <a:off x="0" y="0"/>
-                      <a:ext cx="2791708" cy="2162807"/>
+                      <a:ext cx="2437200" cy="1886400"/>
                     </a:xfrm>
                     <a:prstGeom prst="rect">
                       <a:avLst/>
@@ -800,6 +975,7 @@
     <w:p>
       <w:pPr>
         <w:bidi/>
+        <w:jc w:val="center"/>
         <w:rPr>
           <w:rtl/>
           <w:lang w:val="en-US"/>
@@ -808,12 +984,13 @@
       <w:r>
         <w:rPr>
           <w:rFonts w:cs="Arial"/>
+          <w:noProof/>
           <w:rtl/>
           <w:lang w:val="en-US"/>
         </w:rPr>
         <w:drawing>
-          <wp:inline distT="0" distB="0" distL="0" distR="0" wp14:anchorId="736226FE" wp14:editId="178EFF0B">
-            <wp:extent cx="2135841" cy="1880469"/>
+          <wp:inline distT="0" distB="0" distL="0" distR="0" wp14:anchorId="736226FE" wp14:editId="10256D2E">
+            <wp:extent cx="1839600" cy="1620000"/>
             <wp:effectExtent l="0" t="0" r="0" b="0"/>
             <wp:docPr id="830565363" name="Picture 1" descr="A screenshot of a computer&#10;&#10;Description automatically generated"/>
             <wp:cNvGraphicFramePr>
@@ -827,7 +1004,7 @@
                     <pic:cNvPicPr/>
                   </pic:nvPicPr>
                   <pic:blipFill>
-                    <a:blip r:embed="rId12"/>
+                    <a:blip r:embed="rId13"/>
                     <a:stretch>
                       <a:fillRect/>
                     </a:stretch>
@@ -835,7 +1012,7 @@
                   <pic:spPr>
                     <a:xfrm>
                       <a:off x="0" y="0"/>
-                      <a:ext cx="2142660" cy="1886473"/>
+                      <a:ext cx="1839600" cy="1620000"/>
                     </a:xfrm>
                     <a:prstGeom prst="rect">
                       <a:avLst/>
@@ -861,16 +1038,23 @@
       <w:pPr>
         <w:bidi/>
         <w:rPr>
-          <w:rtl/>
-          <w:lang w:val="en-US"/>
-        </w:rPr>
-      </w:pPr>
-      <w:r>
-        <w:rPr>
-          <w:rFonts w:hint="cs"/>
-          <w:rtl/>
-          <w:lang w:val="en-US"/>
-        </w:rPr>
+          <w:b/>
+          <w:bCs/>
+          <w:u w:val="single"/>
+          <w:rtl/>
+          <w:lang w:val="en-US"/>
+        </w:rPr>
+      </w:pPr>
+      <w:r>
+        <w:rPr>
+          <w:rFonts w:hint="cs"/>
+          <w:b/>
+          <w:bCs/>
+          <w:u w:val="single"/>
+          <w:rtl/>
+          <w:lang w:val="en-US"/>
+        </w:rPr>
+        <w:lastRenderedPageBreak/>
         <w:t>תרגיל 2:</w:t>
       </w:r>
     </w:p>
@@ -883,63 +1067,32 @@
       </w:pPr>
       <w:r>
         <w:rPr>
+          <w:rFonts w:cs="Arial" w:hint="cs"/>
+          <w:noProof/>
+          <w:rtl/>
+          <w:lang w:val="en-US"/>
+        </w:rPr>
+        <w:t>דוגמת הרצה:</w:t>
+      </w:r>
+    </w:p>
+    <w:p>
+      <w:pPr>
+        <w:bidi/>
+        <w:jc w:val="center"/>
+        <w:rPr>
+          <w:lang w:val="en-US"/>
+        </w:rPr>
+      </w:pPr>
+      <w:r>
+        <w:rPr>
           <w:rFonts w:cs="Arial"/>
+          <w:noProof/>
           <w:rtl/>
           <w:lang w:val="en-US"/>
         </w:rPr>
         <w:drawing>
-          <wp:inline distT="0" distB="0" distL="0" distR="0" wp14:anchorId="7FEFFA9E" wp14:editId="20B50C7C">
-            <wp:extent cx="3059763" cy="1999130"/>
-            <wp:effectExtent l="0" t="0" r="0" b="0"/>
-            <wp:docPr id="1707474121" name="Picture 1"/>
-            <wp:cNvGraphicFramePr>
-              <a:graphicFrameLocks xmlns:a="http://schemas.openxmlformats.org/drawingml/2006/main" noChangeAspect="1"/>
-            </wp:cNvGraphicFramePr>
-            <a:graphic xmlns:a="http://schemas.openxmlformats.org/drawingml/2006/main">
-              <a:graphicData uri="http://schemas.openxmlformats.org/drawingml/2006/picture">
-                <pic:pic xmlns:pic="http://schemas.openxmlformats.org/drawingml/2006/picture">
-                  <pic:nvPicPr>
-                    <pic:cNvPr id="1707474121" name=""/>
-                    <pic:cNvPicPr/>
-                  </pic:nvPicPr>
-                  <pic:blipFill>
-                    <a:blip r:embed="rId13"/>
-                    <a:stretch>
-                      <a:fillRect/>
-                    </a:stretch>
-                  </pic:blipFill>
-                  <pic:spPr>
-                    <a:xfrm>
-                      <a:off x="0" y="0"/>
-                      <a:ext cx="3072852" cy="2007682"/>
-                    </a:xfrm>
-                    <a:prstGeom prst="rect">
-                      <a:avLst/>
-                    </a:prstGeom>
-                  </pic:spPr>
-                </pic:pic>
-              </a:graphicData>
-            </a:graphic>
-          </wp:inline>
-        </w:drawing>
-      </w:r>
-    </w:p>
-    <w:p>
-      <w:pPr>
-        <w:bidi/>
-        <w:rPr>
-          <w:lang w:val="en-US"/>
-        </w:rPr>
-      </w:pPr>
-      <w:r>
-        <w:rPr>
-          <w:rFonts w:cs="Arial"/>
-          <w:rtl/>
-          <w:lang w:val="en-US"/>
-        </w:rPr>
-        <w:drawing>
-          <wp:inline distT="0" distB="0" distL="0" distR="0" wp14:anchorId="4A1A538A" wp14:editId="18B26A8D">
-            <wp:extent cx="4449557" cy="1071719"/>
+          <wp:inline distT="0" distB="0" distL="0" distR="0" wp14:anchorId="4A1A538A" wp14:editId="594F8F74">
+            <wp:extent cx="3632400" cy="874800"/>
             <wp:effectExtent l="0" t="0" r="0" b="0"/>
             <wp:docPr id="455099764" name="Picture 1"/>
             <wp:cNvGraphicFramePr>
@@ -961,7 +1114,7 @@
                   <pic:spPr>
                     <a:xfrm>
                       <a:off x="0" y="0"/>
-                      <a:ext cx="4466263" cy="1075743"/>
+                      <a:ext cx="3632400" cy="874800"/>
                     </a:xfrm>
                     <a:prstGeom prst="rect">
                       <a:avLst/>
@@ -978,17 +1131,22 @@
       <w:pPr>
         <w:bidi/>
         <w:rPr>
-          <w:rtl/>
-          <w:lang w:val="en-US"/>
-        </w:rPr>
-      </w:pPr>
-      <w:r>
-        <w:rPr>
-          <w:rFonts w:hint="cs"/>
-          <w:rtl/>
-          <w:lang w:val="en-US"/>
-        </w:rPr>
-        <w:lastRenderedPageBreak/>
+          <w:b/>
+          <w:bCs/>
+          <w:u w:val="single"/>
+          <w:rtl/>
+          <w:lang w:val="en-US"/>
+        </w:rPr>
+      </w:pPr>
+      <w:r>
+        <w:rPr>
+          <w:rFonts w:hint="cs"/>
+          <w:b/>
+          <w:bCs/>
+          <w:u w:val="single"/>
+          <w:rtl/>
+          <w:lang w:val="en-US"/>
+        </w:rPr>
         <w:t>תרגיל 3:</w:t>
       </w:r>
     </w:p>
@@ -1001,64 +1159,32 @@
       </w:pPr>
       <w:r>
         <w:rPr>
+          <w:rFonts w:hint="cs"/>
+          <w:rtl/>
+          <w:lang w:val="en-US"/>
+        </w:rPr>
+        <w:t>דוגמת הרצה:</w:t>
+      </w:r>
+    </w:p>
+    <w:p>
+      <w:pPr>
+        <w:bidi/>
+        <w:jc w:val="center"/>
+        <w:rPr>
+          <w:rtl/>
+          <w:lang w:val="en-US"/>
+        </w:rPr>
+      </w:pPr>
+      <w:r>
+        <w:rPr>
           <w:rFonts w:cs="Arial"/>
+          <w:noProof/>
           <w:rtl/>
           <w:lang w:val="en-US"/>
         </w:rPr>
         <w:drawing>
-          <wp:inline distT="0" distB="0" distL="0" distR="0" wp14:anchorId="233ED1F7" wp14:editId="26A092FD">
-            <wp:extent cx="4196532" cy="3343835"/>
-            <wp:effectExtent l="0" t="0" r="0" b="0"/>
-            <wp:docPr id="1893930311" name="Picture 1"/>
-            <wp:cNvGraphicFramePr>
-              <a:graphicFrameLocks xmlns:a="http://schemas.openxmlformats.org/drawingml/2006/main" noChangeAspect="1"/>
-            </wp:cNvGraphicFramePr>
-            <a:graphic xmlns:a="http://schemas.openxmlformats.org/drawingml/2006/main">
-              <a:graphicData uri="http://schemas.openxmlformats.org/drawingml/2006/picture">
-                <pic:pic xmlns:pic="http://schemas.openxmlformats.org/drawingml/2006/picture">
-                  <pic:nvPicPr>
-                    <pic:cNvPr id="1893930311" name=""/>
-                    <pic:cNvPicPr/>
-                  </pic:nvPicPr>
-                  <pic:blipFill>
-                    <a:blip r:embed="rId15"/>
-                    <a:stretch>
-                      <a:fillRect/>
-                    </a:stretch>
-                  </pic:blipFill>
-                  <pic:spPr>
-                    <a:xfrm>
-                      <a:off x="0" y="0"/>
-                      <a:ext cx="4200468" cy="3346972"/>
-                    </a:xfrm>
-                    <a:prstGeom prst="rect">
-                      <a:avLst/>
-                    </a:prstGeom>
-                  </pic:spPr>
-                </pic:pic>
-              </a:graphicData>
-            </a:graphic>
-          </wp:inline>
-        </w:drawing>
-      </w:r>
-    </w:p>
-    <w:p>
-      <w:pPr>
-        <w:bidi/>
-        <w:rPr>
-          <w:rFonts w:hint="cs"/>
-          <w:lang w:val="en-US"/>
-        </w:rPr>
-      </w:pPr>
-      <w:r>
-        <w:rPr>
-          <w:rFonts w:cs="Arial"/>
-          <w:rtl/>
-          <w:lang w:val="en-US"/>
-        </w:rPr>
-        <w:drawing>
-          <wp:inline distT="0" distB="0" distL="0" distR="0" wp14:anchorId="032223C9" wp14:editId="4CFBC821">
-            <wp:extent cx="5731510" cy="914400"/>
+          <wp:inline distT="0" distB="0" distL="0" distR="0" wp14:anchorId="032223C9" wp14:editId="1B9957BD">
+            <wp:extent cx="4086000" cy="651600"/>
             <wp:effectExtent l="0" t="0" r="0" b="0"/>
             <wp:docPr id="1977208688" name="Picture 1" descr="A screenshot of a computer screen&#10;&#10;Description automatically generated"/>
             <wp:cNvGraphicFramePr>
@@ -1072,14 +1198,14 @@
                     <pic:cNvPicPr/>
                   </pic:nvPicPr>
                   <pic:blipFill rotWithShape="1">
-                    <a:blip r:embed="rId16"/>
+                    <a:blip r:embed="rId15"/>
                     <a:srcRect b="3226"/>
                     <a:stretch/>
                   </pic:blipFill>
                   <pic:spPr bwMode="auto">
                     <a:xfrm>
                       <a:off x="0" y="0"/>
-                      <a:ext cx="5731510" cy="914400"/>
+                      <a:ext cx="4086000" cy="651600"/>
                     </a:xfrm>
                     <a:prstGeom prst="rect">
                       <a:avLst/>
@@ -1112,13 +1238,19 @@
       <w:pPr>
         <w:bidi/>
         <w:rPr>
-          <w:rtl/>
-          <w:lang w:val="en-US"/>
-        </w:rPr>
-      </w:pPr>
-      <w:r>
-        <w:rPr>
-          <w:rFonts w:hint="cs"/>
+          <w:b/>
+          <w:bCs/>
+          <w:u w:val="single"/>
+          <w:rtl/>
+          <w:lang w:val="en-US"/>
+        </w:rPr>
+      </w:pPr>
+      <w:r>
+        <w:rPr>
+          <w:rFonts w:hint="cs"/>
+          <w:b/>
+          <w:bCs/>
+          <w:u w:val="single"/>
           <w:rtl/>
           <w:lang w:val="en-US"/>
         </w:rPr>
@@ -1129,14 +1261,869 @@
       <w:pPr>
         <w:bidi/>
         <w:rPr>
-          <w:rFonts w:hint="cs"/>
+          <w:rtl/>
+          <w:lang w:val="en-US"/>
+        </w:rPr>
+      </w:pPr>
+      <w:r>
+        <w:rPr>
+          <w:rFonts w:hint="cs"/>
+          <w:rtl/>
+          <w:lang w:val="en-US"/>
+        </w:rPr>
+        <w:t>דוגמת הרצה</w:t>
+      </w:r>
+    </w:p>
+    <w:p>
+      <w:pPr>
+        <w:bidi/>
+        <w:jc w:val="center"/>
+        <w:rPr>
+          <w:lang w:val="en-US"/>
+        </w:rPr>
+      </w:pPr>
+      <w:r>
+        <w:rPr>
+          <w:rFonts w:cs="Arial"/>
+          <w:rtl/>
+          <w:lang w:val="en-US"/>
+        </w:rPr>
+        <w:drawing>
+          <wp:inline distT="0" distB="0" distL="0" distR="0" wp14:anchorId="032491DD" wp14:editId="7A06807C">
+            <wp:extent cx="3700800" cy="1411200"/>
+            <wp:effectExtent l="0" t="0" r="0" b="0"/>
+            <wp:docPr id="832664913" name="Picture 1"/>
+            <wp:cNvGraphicFramePr>
+              <a:graphicFrameLocks xmlns:a="http://schemas.openxmlformats.org/drawingml/2006/main" noChangeAspect="1"/>
+            </wp:cNvGraphicFramePr>
+            <a:graphic xmlns:a="http://schemas.openxmlformats.org/drawingml/2006/main">
+              <a:graphicData uri="http://schemas.openxmlformats.org/drawingml/2006/picture">
+                <pic:pic xmlns:pic="http://schemas.openxmlformats.org/drawingml/2006/picture">
+                  <pic:nvPicPr>
+                    <pic:cNvPr id="832664913" name=""/>
+                    <pic:cNvPicPr/>
+                  </pic:nvPicPr>
+                  <pic:blipFill>
+                    <a:blip r:embed="rId16"/>
+                    <a:stretch>
+                      <a:fillRect/>
+                    </a:stretch>
+                  </pic:blipFill>
+                  <pic:spPr>
+                    <a:xfrm>
+                      <a:off x="0" y="0"/>
+                      <a:ext cx="3700800" cy="1411200"/>
+                    </a:xfrm>
+                    <a:prstGeom prst="rect">
+                      <a:avLst/>
+                    </a:prstGeom>
+                  </pic:spPr>
+                </pic:pic>
+              </a:graphicData>
+            </a:graphic>
+          </wp:inline>
+        </w:drawing>
+      </w:r>
+    </w:p>
+    <w:p>
+      <w:pPr>
+        <w:bidi/>
+        <w:rPr>
+          <w:rtl/>
+          <w:lang w:val="en-US"/>
+        </w:rPr>
+      </w:pPr>
+      <w:r>
+        <w:rPr>
+          <w:rFonts w:hint="cs"/>
+          <w:rtl/>
+          <w:lang w:val="en-US"/>
+        </w:rPr>
+        <w:t xml:space="preserve">דוגמת ההרצה הנ"ל בוצעה על מטריצת </w:t>
+      </w:r>
+      <w:proofErr w:type="spellStart"/>
+      <w:r>
+        <w:rPr>
+          <w:rFonts w:hint="cs"/>
+          <w:rtl/>
+          <w:lang w:val="en-US"/>
+        </w:rPr>
+        <w:t>השכנויות</w:t>
+      </w:r>
+      <w:proofErr w:type="spellEnd"/>
+      <w:r>
+        <w:rPr>
+          <w:rFonts w:hint="cs"/>
+          <w:rtl/>
+          <w:lang w:val="en-US"/>
+        </w:rPr>
+        <w:t xml:space="preserve"> של הגרף הבא (כאשר קודקוד 1 הוא קודקוד 0 בדוגמת ההרצה):</w:t>
+      </w:r>
+    </w:p>
+    <w:p>
+      <w:pPr>
+        <w:bidi/>
+        <w:jc w:val="center"/>
+        <w:rPr>
+          <w:rtl/>
+          <w:lang w:val="en-US"/>
+        </w:rPr>
+      </w:pPr>
+      <w:r>
+        <w:rPr>
+          <w:rFonts w:cs="Arial"/>
+          <w:rtl/>
+          <w:lang w:val="en-US"/>
+        </w:rPr>
+        <w:drawing>
+          <wp:inline distT="0" distB="0" distL="0" distR="0" wp14:anchorId="4CEA6EEB" wp14:editId="0BD3342F">
+            <wp:extent cx="2559600" cy="1101600"/>
+            <wp:effectExtent l="0" t="0" r="0" b="0"/>
+            <wp:docPr id="38937350" name="Picture 1" descr="A diagram of a triangle&#10;&#10;Description automatically generated"/>
+            <wp:cNvGraphicFramePr>
+              <a:graphicFrameLocks xmlns:a="http://schemas.openxmlformats.org/drawingml/2006/main" noChangeAspect="1"/>
+            </wp:cNvGraphicFramePr>
+            <a:graphic xmlns:a="http://schemas.openxmlformats.org/drawingml/2006/main">
+              <a:graphicData uri="http://schemas.openxmlformats.org/drawingml/2006/picture">
+                <pic:pic xmlns:pic="http://schemas.openxmlformats.org/drawingml/2006/picture">
+                  <pic:nvPicPr>
+                    <pic:cNvPr id="38937350" name="Picture 1" descr="A diagram of a triangle&#10;&#10;Description automatically generated"/>
+                    <pic:cNvPicPr/>
+                  </pic:nvPicPr>
+                  <pic:blipFill>
+                    <a:blip r:embed="rId17"/>
+                    <a:stretch>
+                      <a:fillRect/>
+                    </a:stretch>
+                  </pic:blipFill>
+                  <pic:spPr>
+                    <a:xfrm>
+                      <a:off x="0" y="0"/>
+                      <a:ext cx="2559600" cy="1101600"/>
+                    </a:xfrm>
+                    <a:prstGeom prst="rect">
+                      <a:avLst/>
+                    </a:prstGeom>
+                  </pic:spPr>
+                </pic:pic>
+              </a:graphicData>
+            </a:graphic>
+          </wp:inline>
+        </w:drawing>
+      </w:r>
+    </w:p>
+    <w:p>
+      <w:pPr>
+        <w:bidi/>
+        <w:rPr>
+          <w:rtl/>
+          <w:lang w:val="en-US"/>
+        </w:rPr>
+      </w:pPr>
+      <w:r>
+        <w:rPr>
+          <w:lang w:val="en-US"/>
+        </w:rPr>
+        <w:t>Code Coverage</w:t>
+      </w:r>
+      <w:r>
+        <w:rPr>
+          <w:rFonts w:hint="cs"/>
+          <w:rtl/>
+          <w:lang w:val="en-US"/>
+        </w:rPr>
+        <w:t>:</w:t>
+      </w:r>
+    </w:p>
+    <w:p>
+      <w:pPr>
+        <w:bidi/>
+        <w:rPr>
+          <w:rFonts w:hint="cs"/>
+          <w:lang w:val="en-US"/>
+        </w:rPr>
+      </w:pPr>
+      <w:r>
+        <w:rPr>
+          <w:rFonts w:hint="cs"/>
+          <w:rtl/>
+          <w:lang w:val="en-US"/>
+        </w:rPr>
+        <w:t xml:space="preserve">עבור החלק הזה כתבנו </w:t>
+      </w:r>
+      <w:r>
+        <w:rPr>
+          <w:lang w:val="en-US"/>
+        </w:rPr>
+        <w:t>rule</w:t>
+      </w:r>
+      <w:r>
+        <w:rPr>
+          <w:rFonts w:hint="cs"/>
+          <w:rtl/>
+          <w:lang w:val="en-US"/>
+        </w:rPr>
+        <w:t xml:space="preserve"> שיריץ את קובץ הבדיקות ולאחר מכן ידפיס את </w:t>
+      </w:r>
+      <w:proofErr w:type="spellStart"/>
+      <w:r>
+        <w:rPr>
+          <w:lang w:val="en-US"/>
+        </w:rPr>
+        <w:t>libdijkstra.cpp.gcov</w:t>
+      </w:r>
+      <w:proofErr w:type="spellEnd"/>
+      <w:r>
+        <w:rPr>
+          <w:rFonts w:hint="cs"/>
+          <w:rtl/>
+          <w:lang w:val="en-US"/>
+        </w:rPr>
+        <w:t xml:space="preserve"> (מצוין בהמשך):</w:t>
+      </w:r>
+    </w:p>
+    <w:p>
+      <w:pPr>
+        <w:bidi/>
+        <w:jc w:val="center"/>
+        <w:rPr>
+          <w:rtl/>
+          <w:lang w:val="en-US"/>
+        </w:rPr>
+      </w:pPr>
+      <w:r>
+        <w:rPr>
+          <w:rFonts w:cs="Arial"/>
+          <w:rtl/>
+          <w:lang w:val="en-US"/>
+        </w:rPr>
+        <w:drawing>
+          <wp:inline distT="0" distB="0" distL="0" distR="0" wp14:anchorId="7EC801D6" wp14:editId="4942340A">
+            <wp:extent cx="2902545" cy="2008095"/>
+            <wp:effectExtent l="0" t="0" r="0" b="0"/>
+            <wp:docPr id="381957286" name="Picture 1"/>
+            <wp:cNvGraphicFramePr>
+              <a:graphicFrameLocks xmlns:a="http://schemas.openxmlformats.org/drawingml/2006/main" noChangeAspect="1"/>
+            </wp:cNvGraphicFramePr>
+            <a:graphic xmlns:a="http://schemas.openxmlformats.org/drawingml/2006/main">
+              <a:graphicData uri="http://schemas.openxmlformats.org/drawingml/2006/picture">
+                <pic:pic xmlns:pic="http://schemas.openxmlformats.org/drawingml/2006/picture">
+                  <pic:nvPicPr>
+                    <pic:cNvPr id="381957286" name=""/>
+                    <pic:cNvPicPr/>
+                  </pic:nvPicPr>
+                  <pic:blipFill>
+                    <a:blip r:embed="rId18"/>
+                    <a:stretch>
+                      <a:fillRect/>
+                    </a:stretch>
+                  </pic:blipFill>
+                  <pic:spPr>
+                    <a:xfrm>
+                      <a:off x="0" y="0"/>
+                      <a:ext cx="2924086" cy="2022998"/>
+                    </a:xfrm>
+                    <a:prstGeom prst="rect">
+                      <a:avLst/>
+                    </a:prstGeom>
+                  </pic:spPr>
+                </pic:pic>
+              </a:graphicData>
+            </a:graphic>
+          </wp:inline>
+        </w:drawing>
+      </w:r>
+    </w:p>
+    <w:p>
+      <w:pPr>
+        <w:bidi/>
+        <w:jc w:val="center"/>
+        <w:rPr>
+          <w:lang w:val="en-US"/>
+        </w:rPr>
+      </w:pPr>
+    </w:p>
+    <w:p>
+      <w:pPr>
+        <w:bidi/>
+        <w:rPr>
+          <w:rFonts w:hint="cs"/>
+          <w:rtl/>
+          <w:lang w:val="en-US"/>
+        </w:rPr>
+      </w:pPr>
+      <w:r>
+        <w:rPr>
+          <w:rFonts w:cs="Arial"/>
+          <w:rtl/>
+          <w:lang w:val="en-US"/>
+        </w:rPr>
+        <w:lastRenderedPageBreak/>
+        <w:drawing>
+          <wp:anchor distT="0" distB="0" distL="114300" distR="114300" simplePos="0" relativeHeight="251658240" behindDoc="1" locked="0" layoutInCell="1" allowOverlap="1" wp14:anchorId="15134319" wp14:editId="1816D12C">
+            <wp:simplePos x="0" y="0"/>
+            <wp:positionH relativeFrom="column">
+              <wp:posOffset>4032885</wp:posOffset>
+            </wp:positionH>
+            <wp:positionV relativeFrom="paragraph">
+              <wp:posOffset>240030</wp:posOffset>
+            </wp:positionV>
+            <wp:extent cx="2613025" cy="1216660"/>
+            <wp:effectExtent l="0" t="0" r="0" b="0"/>
+            <wp:wrapTight wrapText="bothSides">
+              <wp:wrapPolygon edited="0">
+                <wp:start x="0" y="0"/>
+                <wp:lineTo x="0" y="21307"/>
+                <wp:lineTo x="21416" y="21307"/>
+                <wp:lineTo x="21416" y="0"/>
+                <wp:lineTo x="0" y="0"/>
+              </wp:wrapPolygon>
+            </wp:wrapTight>
+            <wp:docPr id="1099580110" name="Picture 1"/>
+            <wp:cNvGraphicFramePr>
+              <a:graphicFrameLocks xmlns:a="http://schemas.openxmlformats.org/drawingml/2006/main" noChangeAspect="1"/>
+            </wp:cNvGraphicFramePr>
+            <a:graphic xmlns:a="http://schemas.openxmlformats.org/drawingml/2006/main">
+              <a:graphicData uri="http://schemas.openxmlformats.org/drawingml/2006/picture">
+                <pic:pic xmlns:pic="http://schemas.openxmlformats.org/drawingml/2006/picture">
+                  <pic:nvPicPr>
+                    <pic:cNvPr id="1099580110" name=""/>
+                    <pic:cNvPicPr/>
+                  </pic:nvPicPr>
+                  <pic:blipFill>
+                    <a:blip r:embed="rId19" cstate="print">
+                      <a:extLst>
+                        <a:ext uri="{28A0092B-C50C-407E-A947-70E740481C1C}">
+                          <a14:useLocalDpi xmlns:a14="http://schemas.microsoft.com/office/drawing/2010/main" val="0"/>
+                        </a:ext>
+                      </a:extLst>
+                    </a:blip>
+                    <a:stretch>
+                      <a:fillRect/>
+                    </a:stretch>
+                  </pic:blipFill>
+                  <pic:spPr>
+                    <a:xfrm>
+                      <a:off x="0" y="0"/>
+                      <a:ext cx="2613025" cy="1216660"/>
+                    </a:xfrm>
+                    <a:prstGeom prst="rect">
+                      <a:avLst/>
+                    </a:prstGeom>
+                  </pic:spPr>
+                </pic:pic>
+              </a:graphicData>
+            </a:graphic>
+            <wp14:sizeRelH relativeFrom="margin">
+              <wp14:pctWidth>0</wp14:pctWidth>
+            </wp14:sizeRelH>
+            <wp14:sizeRelV relativeFrom="margin">
+              <wp14:pctHeight>0</wp14:pctHeight>
+            </wp14:sizeRelV>
+          </wp:anchor>
+        </w:drawing>
+      </w:r>
+      <w:r>
+        <w:rPr>
+          <w:rFonts w:hint="cs"/>
+          <w:rtl/>
+          <w:lang w:val="en-US"/>
+        </w:rPr>
+        <w:t xml:space="preserve">על מנת לבדוק את הקוד, נדרש לכתוב את הפקודה </w:t>
+      </w:r>
+      <w:r>
+        <w:rPr>
+          <w:lang w:val="en-US"/>
+        </w:rPr>
+        <w:t>“make run”</w:t>
+      </w:r>
+      <w:r>
+        <w:rPr>
+          <w:rFonts w:hint="cs"/>
+          <w:rtl/>
+          <w:lang w:val="en-US"/>
+        </w:rPr>
+        <w:t xml:space="preserve"> ב-</w:t>
+      </w:r>
+      <w:r>
+        <w:rPr>
+          <w:lang w:val="en-US"/>
+        </w:rPr>
+        <w:t>shell</w:t>
+      </w:r>
+      <w:r>
+        <w:rPr>
+          <w:rFonts w:hint="cs"/>
+          <w:rtl/>
+          <w:lang w:val="en-US"/>
+        </w:rPr>
+        <w:t>, שתבצע את הפעולות הבאות:</w:t>
+      </w:r>
+    </w:p>
+    <w:p>
+      <w:pPr>
+        <w:bidi/>
+        <w:rPr>
+          <w:rtl/>
+          <w:lang w:val="en-US"/>
+        </w:rPr>
+      </w:pPr>
+      <w:r>
+        <w:rPr>
+          <w:rFonts w:hint="cs"/>
+          <w:rtl/>
+          <w:lang w:val="en-US"/>
+        </w:rPr>
+        <w:t xml:space="preserve">ביצוע </w:t>
+      </w:r>
+      <w:r>
+        <w:rPr>
+          <w:lang w:val="en-US"/>
+        </w:rPr>
+        <w:t>make</w:t>
+      </w:r>
+      <w:r>
+        <w:rPr>
+          <w:rFonts w:hint="cs"/>
+          <w:rtl/>
+          <w:lang w:val="en-US"/>
+        </w:rPr>
+        <w:t xml:space="preserve"> לכל ה-</w:t>
+      </w:r>
+      <w:r>
+        <w:rPr>
+          <w:lang w:val="en-US"/>
+        </w:rPr>
+        <w:t>rules</w:t>
+      </w:r>
+      <w:r>
+        <w:rPr>
+          <w:rFonts w:hint="cs"/>
+          <w:rtl/>
+          <w:lang w:val="en-US"/>
+        </w:rPr>
+        <w:t>.</w:t>
+      </w:r>
+    </w:p>
+    <w:p>
+      <w:pPr>
+        <w:bidi/>
+        <w:rPr>
+          <w:rtl/>
+          <w:lang w:val="en-US"/>
+        </w:rPr>
+      </w:pPr>
+      <w:r>
+        <w:rPr>
+          <w:rFonts w:hint="cs"/>
+          <w:rtl/>
+          <w:lang w:val="en-US"/>
+        </w:rPr>
+        <w:t>הרצת קובץ ה-</w:t>
+      </w:r>
+      <w:r>
+        <w:rPr>
+          <w:lang w:val="en-US"/>
+        </w:rPr>
+        <w:t>Test</w:t>
+      </w:r>
+      <w:r>
+        <w:rPr>
+          <w:rFonts w:hint="cs"/>
+          <w:rtl/>
+          <w:lang w:val="en-US"/>
+        </w:rPr>
+        <w:t>.</w:t>
+      </w:r>
+    </w:p>
+    <w:p>
+      <w:pPr>
+        <w:bidi/>
+        <w:rPr>
+          <w:rtl/>
+          <w:lang w:val="en-US"/>
+        </w:rPr>
+      </w:pPr>
+      <w:r>
+        <w:rPr>
+          <w:rFonts w:hint="cs"/>
+          <w:rtl/>
+          <w:lang w:val="en-US"/>
+        </w:rPr>
+        <w:t xml:space="preserve">הפעלת </w:t>
+      </w:r>
+      <w:proofErr w:type="spellStart"/>
+      <w:r>
+        <w:rPr>
+          <w:lang w:val="en-US"/>
+        </w:rPr>
+        <w:t>gcov</w:t>
+      </w:r>
+      <w:proofErr w:type="spellEnd"/>
+      <w:r>
+        <w:rPr>
+          <w:rFonts w:hint="cs"/>
+          <w:rtl/>
+          <w:lang w:val="en-US"/>
+        </w:rPr>
+        <w:t xml:space="preserve"> על קובץ ה-</w:t>
+      </w:r>
+      <w:proofErr w:type="spellStart"/>
+      <w:r>
+        <w:rPr>
+          <w:lang w:val="en-US"/>
+        </w:rPr>
+        <w:t>cpp</w:t>
+      </w:r>
+      <w:proofErr w:type="spellEnd"/>
+      <w:r>
+        <w:rPr>
+          <w:rFonts w:hint="cs"/>
+          <w:rtl/>
+          <w:lang w:val="en-US"/>
+        </w:rPr>
+        <w:t xml:space="preserve"> של </w:t>
+      </w:r>
+      <w:proofErr w:type="spellStart"/>
+      <w:r>
+        <w:rPr>
+          <w:rFonts w:hint="cs"/>
+          <w:rtl/>
+          <w:lang w:val="en-US"/>
+        </w:rPr>
+        <w:t>הספריה</w:t>
+      </w:r>
+      <w:proofErr w:type="spellEnd"/>
+      <w:r>
+        <w:rPr>
+          <w:rFonts w:hint="cs"/>
+          <w:rtl/>
+          <w:lang w:val="en-US"/>
+        </w:rPr>
+        <w:t xml:space="preserve"> (מה שיצור לנו קובץ </w:t>
+      </w:r>
+      <w:proofErr w:type="spellStart"/>
+      <w:r>
+        <w:rPr>
+          <w:lang w:val="en-US"/>
+        </w:rPr>
+        <w:t>cpp.gcov</w:t>
+      </w:r>
+      <w:proofErr w:type="spellEnd"/>
+      <w:r>
+        <w:rPr>
+          <w:rFonts w:hint="cs"/>
+          <w:rtl/>
+          <w:lang w:val="en-US"/>
+        </w:rPr>
+        <w:t xml:space="preserve"> של </w:t>
+      </w:r>
+      <w:proofErr w:type="spellStart"/>
+      <w:r>
+        <w:rPr>
+          <w:rFonts w:hint="cs"/>
+          <w:rtl/>
+          <w:lang w:val="en-US"/>
+        </w:rPr>
+        <w:t>הספריה</w:t>
+      </w:r>
+      <w:proofErr w:type="spellEnd"/>
+      <w:r>
+        <w:rPr>
+          <w:rFonts w:hint="cs"/>
+          <w:rtl/>
+          <w:lang w:val="en-US"/>
+        </w:rPr>
+        <w:t>).</w:t>
+      </w:r>
+    </w:p>
+    <w:p>
+      <w:pPr>
+        <w:bidi/>
+        <w:rPr>
+          <w:rtl/>
+          <w:lang w:val="en-US"/>
+        </w:rPr>
+      </w:pPr>
+      <w:r>
+        <w:rPr>
+          <w:rFonts w:hint="cs"/>
+          <w:rtl/>
+          <w:lang w:val="en-US"/>
+        </w:rPr>
+        <w:t>הדפסת הקובץ ע"מ לראות אילו שורות לא בוצעו.</w:t>
+      </w:r>
+    </w:p>
+    <w:p>
+      <w:pPr>
+        <w:bidi/>
+        <w:rPr>
+          <w:rtl/>
+          <w:lang w:val="en-US"/>
+        </w:rPr>
+      </w:pPr>
+      <w:r>
+        <w:rPr>
+          <w:rFonts w:hint="cs"/>
+          <w:rtl/>
+          <w:lang w:val="en-US"/>
+        </w:rPr>
+        <w:t>"ניקיון" כל הקבצים שאינם נדרשים (</w:t>
+      </w:r>
+      <w:r>
+        <w:rPr>
+          <w:lang w:val="en-US"/>
+        </w:rPr>
+        <w:t>.o, .</w:t>
+      </w:r>
+      <w:proofErr w:type="spellStart"/>
+      <w:r>
+        <w:rPr>
+          <w:lang w:val="en-US"/>
+        </w:rPr>
+        <w:t>gcov</w:t>
+      </w:r>
+      <w:proofErr w:type="spellEnd"/>
+      <w:r>
+        <w:rPr>
+          <w:lang w:val="en-US"/>
+        </w:rPr>
+        <w:t>, .</w:t>
+      </w:r>
+      <w:proofErr w:type="spellStart"/>
+      <w:r>
+        <w:rPr>
+          <w:lang w:val="en-US"/>
+        </w:rPr>
+        <w:t>gcda</w:t>
+      </w:r>
+      <w:proofErr w:type="spellEnd"/>
+      <w:r>
+        <w:rPr>
+          <w:rFonts w:hint="cs"/>
+          <w:rtl/>
+          <w:lang w:val="en-US"/>
+        </w:rPr>
+        <w:t>)</w:t>
+      </w:r>
+    </w:p>
+    <w:p>
+      <w:pPr>
+        <w:bidi/>
+        <w:rPr>
+          <w:rtl/>
+          <w:lang w:val="en-US"/>
+        </w:rPr>
+      </w:pPr>
+    </w:p>
+    <w:p>
+      <w:pPr>
+        <w:bidi/>
+        <w:rPr>
+          <w:b/>
+          <w:bCs/>
+          <w:u w:val="single"/>
+          <w:rtl/>
+          <w:lang w:val="en-US"/>
+        </w:rPr>
+      </w:pPr>
+      <w:r>
+        <w:rPr>
+          <w:rFonts w:hint="cs"/>
+          <w:b/>
+          <w:bCs/>
+          <w:u w:val="single"/>
+          <w:rtl/>
+          <w:lang w:val="en-US"/>
+        </w:rPr>
+        <w:t>שאלה 5:</w:t>
+      </w:r>
+    </w:p>
+    <w:p>
+      <w:pPr>
+        <w:bidi/>
+        <w:rPr>
+          <w:rtl/>
+          <w:lang w:val="en-US"/>
+        </w:rPr>
+      </w:pPr>
+      <w:r>
+        <w:rPr>
+          <w:rFonts w:hint="cs"/>
+          <w:rtl/>
+          <w:lang w:val="en-US"/>
+        </w:rPr>
+        <w:t>דוגמת הרצה:</w:t>
+      </w:r>
+    </w:p>
+    <w:p>
+      <w:pPr>
+        <w:bidi/>
+        <w:jc w:val="center"/>
+        <w:rPr>
+          <w:rtl/>
+          <w:lang w:val="en-US"/>
+        </w:rPr>
+      </w:pPr>
+      <w:r>
+        <w:rPr>
+          <w:rFonts w:cs="Arial"/>
+          <w:rtl/>
+          <w:lang w:val="en-US"/>
+        </w:rPr>
+        <w:drawing>
+          <wp:inline distT="0" distB="0" distL="0" distR="0" wp14:anchorId="740F2EA1" wp14:editId="51DD1E84">
+            <wp:extent cx="2685600" cy="1940400"/>
+            <wp:effectExtent l="0" t="0" r="0" b="0"/>
+            <wp:docPr id="1071909443" name="Picture 1"/>
+            <wp:cNvGraphicFramePr>
+              <a:graphicFrameLocks xmlns:a="http://schemas.openxmlformats.org/drawingml/2006/main" noChangeAspect="1"/>
+            </wp:cNvGraphicFramePr>
+            <a:graphic xmlns:a="http://schemas.openxmlformats.org/drawingml/2006/main">
+              <a:graphicData uri="http://schemas.openxmlformats.org/drawingml/2006/picture">
+                <pic:pic xmlns:pic="http://schemas.openxmlformats.org/drawingml/2006/picture">
+                  <pic:nvPicPr>
+                    <pic:cNvPr id="1071909443" name=""/>
+                    <pic:cNvPicPr/>
+                  </pic:nvPicPr>
+                  <pic:blipFill>
+                    <a:blip r:embed="rId20"/>
+                    <a:stretch>
+                      <a:fillRect/>
+                    </a:stretch>
+                  </pic:blipFill>
+                  <pic:spPr>
+                    <a:xfrm>
+                      <a:off x="0" y="0"/>
+                      <a:ext cx="2685600" cy="1940400"/>
+                    </a:xfrm>
+                    <a:prstGeom prst="rect">
+                      <a:avLst/>
+                    </a:prstGeom>
+                  </pic:spPr>
+                </pic:pic>
+              </a:graphicData>
+            </a:graphic>
+          </wp:inline>
+        </w:drawing>
+      </w:r>
+    </w:p>
+    <w:p>
+      <w:pPr>
+        <w:bidi/>
+        <w:jc w:val="center"/>
+        <w:rPr>
+          <w:rtl/>
+          <w:lang w:val="en-US"/>
+        </w:rPr>
+      </w:pPr>
+    </w:p>
+    <w:p>
+      <w:pPr>
+        <w:bidi/>
+        <w:rPr>
+          <w:b/>
+          <w:bCs/>
+          <w:u w:val="single"/>
+          <w:rtl/>
+          <w:lang w:val="en-US"/>
+        </w:rPr>
+      </w:pPr>
+      <w:r>
+        <w:rPr>
+          <w:rFonts w:hint="cs"/>
+          <w:b/>
+          <w:bCs/>
+          <w:u w:val="single"/>
+          <w:rtl/>
+          <w:lang w:val="en-US"/>
+        </w:rPr>
+        <w:t>שאלה 6:</w:t>
+      </w:r>
+    </w:p>
+    <w:p>
+      <w:pPr>
+        <w:bidi/>
+        <w:rPr>
+          <w:rtl/>
+          <w:lang w:val="en-US"/>
+        </w:rPr>
+      </w:pPr>
+      <w:r>
+        <w:rPr>
+          <w:rFonts w:hint="cs"/>
+          <w:rtl/>
+          <w:lang w:val="en-US"/>
+        </w:rPr>
+        <w:t>דוגמת הרצה:</w:t>
+      </w:r>
+    </w:p>
+    <w:p>
+      <w:pPr>
+        <w:bidi/>
+        <w:jc w:val="center"/>
+        <w:rPr>
+          <w:rFonts w:hint="cs"/>
+          <w:rtl/>
+          <w:lang w:val="en-US"/>
+        </w:rPr>
+      </w:pPr>
+      <w:r>
+        <w:rPr>
+          <w:rFonts w:cs="Arial"/>
+          <w:rtl/>
+          <w:lang w:val="en-US"/>
+        </w:rPr>
+        <w:drawing>
+          <wp:inline distT="0" distB="0" distL="0" distR="0" wp14:anchorId="0A522426" wp14:editId="04A1E4B0">
+            <wp:extent cx="5731200" cy="1875600"/>
+            <wp:effectExtent l="0" t="0" r="0" b="0"/>
+            <wp:docPr id="2022428695" name="Picture 1"/>
+            <wp:cNvGraphicFramePr>
+              <a:graphicFrameLocks xmlns:a="http://schemas.openxmlformats.org/drawingml/2006/main" noChangeAspect="1"/>
+            </wp:cNvGraphicFramePr>
+            <a:graphic xmlns:a="http://schemas.openxmlformats.org/drawingml/2006/main">
+              <a:graphicData uri="http://schemas.openxmlformats.org/drawingml/2006/picture">
+                <pic:pic xmlns:pic="http://schemas.openxmlformats.org/drawingml/2006/picture">
+                  <pic:nvPicPr>
+                    <pic:cNvPr id="2022428695" name=""/>
+                    <pic:cNvPicPr/>
+                  </pic:nvPicPr>
+                  <pic:blipFill>
+                    <a:blip r:embed="rId21"/>
+                    <a:stretch>
+                      <a:fillRect/>
+                    </a:stretch>
+                  </pic:blipFill>
+                  <pic:spPr>
+                    <a:xfrm>
+                      <a:off x="0" y="0"/>
+                      <a:ext cx="5731200" cy="1875600"/>
+                    </a:xfrm>
+                    <a:prstGeom prst="rect">
+                      <a:avLst/>
+                    </a:prstGeom>
+                  </pic:spPr>
+                </pic:pic>
+              </a:graphicData>
+            </a:graphic>
+          </wp:inline>
+        </w:drawing>
+      </w:r>
+    </w:p>
+    <w:p>
+      <w:pPr>
+        <w:bidi/>
+        <w:rPr>
+          <w:rFonts w:hint="cs"/>
+          <w:rtl/>
           <w:lang w:val="en-US"/>
         </w:rPr>
       </w:pPr>
     </w:p>
     <w:sectPr>
       <w:pgSz w:w="11906" w:h="16838"/>
-      <w:pgMar w:top="1440" w:right="1440" w:bottom="1440" w:left="1440" w:header="708" w:footer="708" w:gutter="0"/>
+      <w:pgMar w:top="720" w:right="720" w:bottom="720" w:left="720" w:header="708" w:footer="708" w:gutter="0"/>
       <w:cols w:space="708"/>
       <w:docGrid w:linePitch="360"/>
     </w:sectPr>
@@ -2357,4 +3344,16 @@
     </a:ext>
   </a:extLst>
 </a:theme>
+</file>
+
+<file path=customXml/item1.xml><?xml version="1.0" encoding="utf-8"?>
+<b:Sources xmlns:b="http://schemas.openxmlformats.org/officeDocument/2006/bibliography" xmlns="http://schemas.openxmlformats.org/officeDocument/2006/bibliography" SelectedStyle="\APASixthEditionOfficeOnline.xsl" StyleName="APA" Version="6"/>
+</file>
+
+<file path=customXml/itemProps1.xml><?xml version="1.0" encoding="utf-8"?>
+<ds:datastoreItem xmlns:ds="http://schemas.openxmlformats.org/officeDocument/2006/customXml" ds:itemID="{4F71434C-0A70-4F95-89F1-841084A8A003}">
+  <ds:schemaRefs>
+    <ds:schemaRef ds:uri="http://schemas.openxmlformats.org/officeDocument/2006/bibliography"/>
+  </ds:schemaRefs>
+</ds:datastoreItem>
 </file>
</xml_diff>

<commit_message>
Uploaded a PDF and took new screenshot for Q6
</commit_message>
<xml_diff>
--- a/docs/Operating Systems Ex1.docx
+++ b/docs/Operating Systems Ex1.docx
@@ -1285,6 +1285,7 @@
       <w:r>
         <w:rPr>
           <w:rFonts w:cs="Arial"/>
+          <w:noProof/>
           <w:rtl/>
           <w:lang w:val="en-US"/>
         </w:rPr>
@@ -1339,25 +1340,7 @@
           <w:rtl/>
           <w:lang w:val="en-US"/>
         </w:rPr>
-        <w:t xml:space="preserve">דוגמת ההרצה הנ"ל בוצעה על מטריצת </w:t>
-      </w:r>
-      <w:proofErr w:type="spellStart"/>
-      <w:r>
-        <w:rPr>
-          <w:rFonts w:hint="cs"/>
-          <w:rtl/>
-          <w:lang w:val="en-US"/>
-        </w:rPr>
-        <w:t>השכנויות</w:t>
-      </w:r>
-      <w:proofErr w:type="spellEnd"/>
-      <w:r>
-        <w:rPr>
-          <w:rFonts w:hint="cs"/>
-          <w:rtl/>
-          <w:lang w:val="en-US"/>
-        </w:rPr>
-        <w:t xml:space="preserve"> של הגרף הבא (כאשר קודקוד 1 הוא קודקוד 0 בדוגמת ההרצה):</w:t>
+        <w:t>דוגמת ההרצה הנ"ל בוצעה על מטריצת השכנויות של הגרף הבא (כאשר קודקוד 1 הוא קודקוד 0 בדוגמת ההרצה):</w:t>
       </w:r>
     </w:p>
     <w:p>
@@ -1372,6 +1355,7 @@
       <w:r>
         <w:rPr>
           <w:rFonts w:cs="Arial"/>
+          <w:noProof/>
           <w:rtl/>
           <w:lang w:val="en-US"/>
         </w:rPr>
@@ -1439,7 +1423,6 @@
       <w:pPr>
         <w:bidi/>
         <w:rPr>
-          <w:rFonts w:hint="cs"/>
           <w:lang w:val="en-US"/>
         </w:rPr>
       </w:pPr>
@@ -1465,14 +1448,12 @@
         </w:rPr>
         <w:t xml:space="preserve"> שיריץ את קובץ הבדיקות ולאחר מכן ידפיס את </w:t>
       </w:r>
-      <w:proofErr w:type="spellStart"/>
       <w:r>
         <w:rPr>
           <w:lang w:val="en-US"/>
         </w:rPr>
         <w:t>libdijkstra.cpp.gcov</w:t>
       </w:r>
-      <w:proofErr w:type="spellEnd"/>
       <w:r>
         <w:rPr>
           <w:rFonts w:hint="cs"/>
@@ -1494,6 +1475,7 @@
       <w:r>
         <w:rPr>
           <w:rFonts w:cs="Arial"/>
+          <w:noProof/>
           <w:rtl/>
           <w:lang w:val="en-US"/>
         </w:rPr>
@@ -1547,7 +1529,6 @@
       <w:pPr>
         <w:bidi/>
         <w:rPr>
-          <w:rFonts w:hint="cs"/>
           <w:rtl/>
           <w:lang w:val="en-US"/>
         </w:rPr>
@@ -1555,6 +1536,7 @@
       <w:r>
         <w:rPr>
           <w:rFonts w:cs="Arial"/>
+          <w:noProof/>
           <w:rtl/>
           <w:lang w:val="en-US"/>
         </w:rPr>
@@ -1752,14 +1734,12 @@
         </w:rPr>
         <w:t xml:space="preserve">הפעלת </w:t>
       </w:r>
-      <w:proofErr w:type="spellStart"/>
       <w:r>
         <w:rPr>
           <w:lang w:val="en-US"/>
         </w:rPr>
         <w:t>gcov</w:t>
       </w:r>
-      <w:proofErr w:type="spellEnd"/>
       <w:r>
         <w:rPr>
           <w:rFonts w:hint="cs"/>
@@ -1768,73 +1748,33 @@
         </w:rPr>
         <w:t xml:space="preserve"> על קובץ ה-</w:t>
       </w:r>
-      <w:proofErr w:type="spellStart"/>
       <w:r>
         <w:rPr>
           <w:lang w:val="en-US"/>
         </w:rPr>
         <w:t>cpp</w:t>
       </w:r>
-      <w:proofErr w:type="spellEnd"/>
-      <w:r>
-        <w:rPr>
-          <w:rFonts w:hint="cs"/>
-          <w:rtl/>
-          <w:lang w:val="en-US"/>
-        </w:rPr>
-        <w:t xml:space="preserve"> של </w:t>
-      </w:r>
-      <w:proofErr w:type="spellStart"/>
-      <w:r>
-        <w:rPr>
-          <w:rFonts w:hint="cs"/>
-          <w:rtl/>
-          <w:lang w:val="en-US"/>
-        </w:rPr>
-        <w:t>הספריה</w:t>
-      </w:r>
-      <w:proofErr w:type="spellEnd"/>
-      <w:r>
-        <w:rPr>
-          <w:rFonts w:hint="cs"/>
-          <w:rtl/>
-          <w:lang w:val="en-US"/>
-        </w:rPr>
-        <w:t xml:space="preserve"> (מה שיצור לנו קובץ </w:t>
-      </w:r>
-      <w:proofErr w:type="spellStart"/>
+      <w:r>
+        <w:rPr>
+          <w:rFonts w:hint="cs"/>
+          <w:rtl/>
+          <w:lang w:val="en-US"/>
+        </w:rPr>
+        <w:t xml:space="preserve"> של הספריה (מה שיצור לנו קובץ </w:t>
+      </w:r>
       <w:r>
         <w:rPr>
           <w:lang w:val="en-US"/>
         </w:rPr>
         <w:t>cpp.gcov</w:t>
       </w:r>
-      <w:proofErr w:type="spellEnd"/>
-      <w:r>
-        <w:rPr>
-          <w:rFonts w:hint="cs"/>
-          <w:rtl/>
-          <w:lang w:val="en-US"/>
-        </w:rPr>
-        <w:t xml:space="preserve"> של </w:t>
-      </w:r>
-      <w:proofErr w:type="spellStart"/>
-      <w:r>
-        <w:rPr>
-          <w:rFonts w:hint="cs"/>
-          <w:rtl/>
-          <w:lang w:val="en-US"/>
-        </w:rPr>
-        <w:t>הספריה</w:t>
-      </w:r>
-      <w:proofErr w:type="spellEnd"/>
-      <w:r>
-        <w:rPr>
-          <w:rFonts w:hint="cs"/>
-          <w:rtl/>
-          <w:lang w:val="en-US"/>
-        </w:rPr>
-        <w:t>).</w:t>
+      <w:r>
+        <w:rPr>
+          <w:rFonts w:hint="cs"/>
+          <w:rtl/>
+          <w:lang w:val="en-US"/>
+        </w:rPr>
+        <w:t xml:space="preserve"> של הספריה).</w:t>
       </w:r>
     </w:p>
     <w:p>
@@ -1874,30 +1814,8 @@
         <w:rPr>
           <w:lang w:val="en-US"/>
         </w:rPr>
-        <w:t>.o, .</w:t>
-      </w:r>
-      <w:proofErr w:type="spellStart"/>
-      <w:r>
-        <w:rPr>
-          <w:lang w:val="en-US"/>
-        </w:rPr>
-        <w:t>gcov</w:t>
-      </w:r>
-      <w:proofErr w:type="spellEnd"/>
-      <w:r>
-        <w:rPr>
-          <w:lang w:val="en-US"/>
-        </w:rPr>
-        <w:t>, .</w:t>
-      </w:r>
-      <w:proofErr w:type="spellStart"/>
-      <w:r>
-        <w:rPr>
-          <w:lang w:val="en-US"/>
-        </w:rPr>
-        <w:t>gcda</w:t>
-      </w:r>
-      <w:proofErr w:type="spellEnd"/>
+        <w:t>.o, .gcov, .gcda</w:t>
+      </w:r>
       <w:r>
         <w:rPr>
           <w:rFonts w:hint="cs"/>
@@ -1968,6 +1886,7 @@
       <w:r>
         <w:rPr>
           <w:rFonts w:cs="Arial"/>
+          <w:noProof/>
           <w:rtl/>
           <w:lang w:val="en-US"/>
         </w:rPr>
@@ -2045,7 +1964,6 @@
       <w:pPr>
         <w:bidi/>
         <w:rPr>
-          <w:rtl/>
           <w:lang w:val="en-US"/>
         </w:rPr>
       </w:pPr>
@@ -2063,7 +1981,6 @@
         <w:bidi/>
         <w:jc w:val="center"/>
         <w:rPr>
-          <w:rFonts w:hint="cs"/>
           <w:rtl/>
           <w:lang w:val="en-US"/>
         </w:rPr>
@@ -2075,10 +1992,10 @@
           <w:lang w:val="en-US"/>
         </w:rPr>
         <w:drawing>
-          <wp:inline distT="0" distB="0" distL="0" distR="0" wp14:anchorId="0A522426" wp14:editId="04A1E4B0">
-            <wp:extent cx="5731200" cy="1875600"/>
+          <wp:inline distT="0" distB="0" distL="0" distR="0" wp14:anchorId="56CF9351" wp14:editId="6127392F">
+            <wp:extent cx="6645910" cy="2190750"/>
             <wp:effectExtent l="0" t="0" r="0" b="0"/>
-            <wp:docPr id="2022428695" name="Picture 1"/>
+            <wp:docPr id="943931329" name="Picture 1"/>
             <wp:cNvGraphicFramePr>
               <a:graphicFrameLocks xmlns:a="http://schemas.openxmlformats.org/drawingml/2006/main" noChangeAspect="1"/>
             </wp:cNvGraphicFramePr>
@@ -2086,7 +2003,7 @@
               <a:graphicData uri="http://schemas.openxmlformats.org/drawingml/2006/picture">
                 <pic:pic xmlns:pic="http://schemas.openxmlformats.org/drawingml/2006/picture">
                   <pic:nvPicPr>
-                    <pic:cNvPr id="2022428695" name=""/>
+                    <pic:cNvPr id="943931329" name=""/>
                     <pic:cNvPicPr/>
                   </pic:nvPicPr>
                   <pic:blipFill>
@@ -2098,7 +2015,7 @@
                   <pic:spPr>
                     <a:xfrm>
                       <a:off x="0" y="0"/>
-                      <a:ext cx="5731200" cy="1875600"/>
+                      <a:ext cx="6645910" cy="2190750"/>
                     </a:xfrm>
                     <a:prstGeom prst="rect">
                       <a:avLst/>
@@ -2115,7 +2032,6 @@
       <w:pPr>
         <w:bidi/>
         <w:rPr>
-          <w:rFonts w:hint="cs"/>
           <w:rtl/>
           <w:lang w:val="en-US"/>
         </w:rPr>

</xml_diff>

<commit_message>
Added a new comment on the doc file and update the PDF
</commit_message>
<xml_diff>
--- a/docs/Operating Systems Ex1.docx
+++ b/docs/Operating Systems Ex1.docx
@@ -43,111 +43,174 @@
     </w:p>
     <w:p>
       <w:pPr>
+        <w:jc w:val="right"/>
+        <w:rPr>
+          <w:rFonts w:hint="cs"/>
+          <w:b/>
+          <w:bCs/>
+          <w:rtl/>
+          <w:lang w:val="en-US"/>
+        </w:rPr>
+      </w:pPr>
+      <w:r>
+        <w:rPr>
+          <w:rFonts w:hint="cs"/>
+          <w:b/>
+          <w:bCs/>
+          <w:rtl/>
+          <w:lang w:val="en-US"/>
+        </w:rPr>
+        <w:t>שירתנו ביחד 4 ימי מילואים, ולכן מטלה זו הוגשה באיחור של יומיים</w:t>
+      </w:r>
+      <w:r>
+        <w:rPr>
+          <w:rFonts w:hint="cs"/>
+          <w:b/>
+          <w:bCs/>
+          <w:rtl/>
+          <w:lang w:val="en-US"/>
+        </w:rPr>
+        <w:t xml:space="preserve"> </w:t>
+      </w:r>
+      <w:r>
+        <w:rPr>
+          <w:b/>
+          <w:bCs/>
+          <w:rtl/>
+          <w:lang w:val="en-US"/>
+        </w:rPr>
+        <w:t>–</w:t>
+      </w:r>
+      <w:r>
+        <w:rPr>
+          <w:rFonts w:hint="cs"/>
+          <w:b/>
+          <w:bCs/>
+          <w:rtl/>
+          <w:lang w:val="en-US"/>
+        </w:rPr>
+        <w:t xml:space="preserve"> </w:t>
+      </w:r>
+      <w:r>
+        <w:rPr>
+          <w:rFonts w:hint="cs"/>
+          <w:b/>
+          <w:bCs/>
+          <w:rtl/>
+          <w:lang w:val="en-US"/>
+        </w:rPr>
+        <w:t>בהתאם להנחיות</w:t>
+      </w:r>
+      <w:r>
+        <w:rPr>
+          <w:rFonts w:hint="cs"/>
+          <w:b/>
+          <w:bCs/>
+          <w:rtl/>
+          <w:lang w:val="en-US"/>
+        </w:rPr>
+        <w:t>.</w:t>
+      </w:r>
+    </w:p>
+    <w:p>
+      <w:pPr>
+        <w:jc w:val="right"/>
+        <w:rPr>
+          <w:b/>
+          <w:bCs/>
+          <w:u w:val="single"/>
+          <w:lang w:val="en-US"/>
+        </w:rPr>
+      </w:pPr>
+      <w:r>
+        <w:rPr>
+          <w:rFonts w:hint="cs"/>
+          <w:b/>
+          <w:bCs/>
+          <w:u w:val="single"/>
+          <w:rtl/>
+          <w:lang w:val="en-US"/>
+        </w:rPr>
+        <w:t>שאלה 1</w:t>
+      </w:r>
+    </w:p>
+    <w:p>
+      <w:pPr>
+        <w:bidi/>
+        <w:rPr>
+          <w:b/>
+          <w:bCs/>
+          <w:rtl/>
+          <w:lang w:val="en-US"/>
+        </w:rPr>
+      </w:pPr>
+      <w:r>
+        <w:rPr>
+          <w:rFonts w:hint="cs"/>
+          <w:b/>
+          <w:bCs/>
+          <w:rtl/>
+          <w:lang w:val="en-US"/>
+        </w:rPr>
+        <w:t xml:space="preserve">דוגמאות הרצה </w:t>
+      </w:r>
+      <w:r>
+        <w:rPr>
+          <w:rFonts w:hint="cs"/>
+          <w:b/>
+          <w:bCs/>
+          <w:rtl/>
+          <w:lang w:val="en-US"/>
+        </w:rPr>
+        <w:t xml:space="preserve">ללא </w:t>
+      </w:r>
+      <w:r>
+        <w:rPr>
+          <w:b/>
+          <w:bCs/>
+          <w:lang w:val="en-US"/>
+        </w:rPr>
+        <w:t>Debug info</w:t>
+      </w:r>
+      <w:r>
+        <w:rPr>
+          <w:rFonts w:hint="cs"/>
+          <w:b/>
+          <w:bCs/>
+          <w:rtl/>
+          <w:lang w:val="en-US"/>
+        </w:rPr>
+        <w:t xml:space="preserve">: </w:t>
+      </w:r>
+    </w:p>
+    <w:p>
+      <w:pPr>
+        <w:bidi/>
+        <w:rPr>
+          <w:lang w:val="en-US"/>
+        </w:rPr>
+      </w:pPr>
+      <w:r>
+        <w:rPr>
+          <w:lang w:val="en-US"/>
+        </w:rPr>
+        <w:t>Division By Zero</w:t>
+      </w:r>
+      <w:r>
+        <w:rPr>
+          <w:rFonts w:hint="cs"/>
+          <w:rtl/>
+          <w:lang w:val="en-US"/>
+        </w:rPr>
+        <w:t>:</w:t>
+      </w:r>
+    </w:p>
+    <w:p>
+      <w:pPr>
+        <w:bidi/>
         <w:jc w:val="center"/>
         <w:rPr>
           <w:rtl/>
-          <w:lang w:val="en-US"/>
-        </w:rPr>
-      </w:pPr>
-    </w:p>
-    <w:p>
-      <w:pPr>
-        <w:jc w:val="right"/>
-        <w:rPr>
-          <w:b/>
-          <w:bCs/>
-          <w:u w:val="single"/>
-          <w:lang w:val="en-US"/>
-        </w:rPr>
-      </w:pPr>
-      <w:r>
-        <w:rPr>
-          <w:rFonts w:hint="cs"/>
-          <w:b/>
-          <w:bCs/>
-          <w:u w:val="single"/>
-          <w:rtl/>
-          <w:lang w:val="en-US"/>
-        </w:rPr>
-        <w:t>שאלה 1</w:t>
-      </w:r>
-    </w:p>
-    <w:p>
-      <w:pPr>
-        <w:bidi/>
-        <w:rPr>
-          <w:b/>
-          <w:bCs/>
-          <w:rtl/>
-          <w:lang w:val="en-US"/>
-        </w:rPr>
-      </w:pPr>
-      <w:r>
-        <w:rPr>
-          <w:rFonts w:hint="cs"/>
-          <w:b/>
-          <w:bCs/>
-          <w:rtl/>
-          <w:lang w:val="en-US"/>
-        </w:rPr>
-        <w:t xml:space="preserve">דוגמאות הרצה </w:t>
-      </w:r>
-      <w:r>
-        <w:rPr>
-          <w:rFonts w:hint="cs"/>
-          <w:b/>
-          <w:bCs/>
-          <w:rtl/>
-          <w:lang w:val="en-US"/>
-        </w:rPr>
-        <w:t xml:space="preserve">ללא </w:t>
-      </w:r>
-      <w:r>
-        <w:rPr>
-          <w:b/>
-          <w:bCs/>
-          <w:lang w:val="en-US"/>
-        </w:rPr>
-        <w:t>Debug info</w:t>
-      </w:r>
-      <w:r>
-        <w:rPr>
-          <w:rFonts w:hint="cs"/>
-          <w:b/>
-          <w:bCs/>
-          <w:rtl/>
-          <w:lang w:val="en-US"/>
-        </w:rPr>
-        <w:t xml:space="preserve">: </w:t>
-      </w:r>
-    </w:p>
-    <w:p>
-      <w:pPr>
-        <w:bidi/>
-        <w:rPr>
-          <w:lang w:val="en-US"/>
-        </w:rPr>
-      </w:pPr>
-      <w:r>
-        <w:rPr>
-          <w:lang w:val="en-US"/>
-        </w:rPr>
-        <w:t>Division By Zero</w:t>
-      </w:r>
-      <w:r>
-        <w:rPr>
-          <w:rFonts w:hint="cs"/>
-          <w:rtl/>
-          <w:lang w:val="en-US"/>
-        </w:rPr>
-        <w:t>:</w:t>
-      </w:r>
-    </w:p>
-    <w:p>
-      <w:pPr>
-        <w:bidi/>
-        <w:jc w:val="center"/>
-        <w:rPr>
           <w:lang w:val="en-US"/>
         </w:rPr>
       </w:pPr>
@@ -198,6 +261,15 @@
     <w:p>
       <w:pPr>
         <w:bidi/>
+        <w:jc w:val="center"/>
+        <w:rPr>
+          <w:lang w:val="en-US"/>
+        </w:rPr>
+      </w:pPr>
+    </w:p>
+    <w:p>
+      <w:pPr>
+        <w:bidi/>
         <w:rPr>
           <w:lang w:val="en-US"/>
         </w:rPr>
@@ -361,7 +433,6 @@
         <w:rPr>
           <w:lang w:val="en-US"/>
         </w:rPr>
-        <w:lastRenderedPageBreak/>
         <w:t>Undefined Memory:</w:t>
       </w:r>
     </w:p>
@@ -653,7 +724,6 @@
         <w:rPr>
           <w:lang w:val="en-US"/>
         </w:rPr>
-        <w:lastRenderedPageBreak/>
         <w:t>Undefined Memory</w:t>
       </w:r>
       <w:r>
@@ -1054,7 +1124,6 @@
           <w:rtl/>
           <w:lang w:val="en-US"/>
         </w:rPr>
-        <w:lastRenderedPageBreak/>
         <w:t>תרגיל 2:</w:t>
       </w:r>
     </w:p>
@@ -1340,7 +1409,25 @@
           <w:rtl/>
           <w:lang w:val="en-US"/>
         </w:rPr>
-        <w:t>דוגמת ההרצה הנ"ל בוצעה על מטריצת השכנויות של הגרף הבא (כאשר קודקוד 1 הוא קודקוד 0 בדוגמת ההרצה):</w:t>
+        <w:t xml:space="preserve">דוגמת ההרצה הנ"ל בוצעה על מטריצת </w:t>
+      </w:r>
+      <w:proofErr w:type="spellStart"/>
+      <w:r>
+        <w:rPr>
+          <w:rFonts w:hint="cs"/>
+          <w:rtl/>
+          <w:lang w:val="en-US"/>
+        </w:rPr>
+        <w:t>השכנויות</w:t>
+      </w:r>
+      <w:proofErr w:type="spellEnd"/>
+      <w:r>
+        <w:rPr>
+          <w:rFonts w:hint="cs"/>
+          <w:rtl/>
+          <w:lang w:val="en-US"/>
+        </w:rPr>
+        <w:t xml:space="preserve"> של הגרף הבא (כאשר קודקוד 1 הוא קודקוד 0 בדוגמת ההרצה):</w:t>
       </w:r>
     </w:p>
     <w:p>
@@ -1448,12 +1535,14 @@
         </w:rPr>
         <w:t xml:space="preserve"> שיריץ את קובץ הבדיקות ולאחר מכן ידפיס את </w:t>
       </w:r>
+      <w:proofErr w:type="spellStart"/>
       <w:r>
         <w:rPr>
           <w:lang w:val="en-US"/>
         </w:rPr>
         <w:t>libdijkstra.cpp.gcov</w:t>
       </w:r>
+      <w:proofErr w:type="spellEnd"/>
       <w:r>
         <w:rPr>
           <w:rFonts w:hint="cs"/>
@@ -1540,7 +1629,6 @@
           <w:rtl/>
           <w:lang w:val="en-US"/>
         </w:rPr>
-        <w:lastRenderedPageBreak/>
         <w:drawing>
           <wp:anchor distT="0" distB="0" distL="114300" distR="114300" simplePos="0" relativeHeight="251658240" behindDoc="1" locked="0" layoutInCell="1" allowOverlap="1" wp14:anchorId="15134319" wp14:editId="1816D12C">
             <wp:simplePos x="0" y="0"/>
@@ -1734,12 +1822,14 @@
         </w:rPr>
         <w:t xml:space="preserve">הפעלת </w:t>
       </w:r>
+      <w:proofErr w:type="spellStart"/>
       <w:r>
         <w:rPr>
           <w:lang w:val="en-US"/>
         </w:rPr>
         <w:t>gcov</w:t>
       </w:r>
+      <w:proofErr w:type="spellEnd"/>
       <w:r>
         <w:rPr>
           <w:rFonts w:hint="cs"/>
@@ -1748,33 +1838,73 @@
         </w:rPr>
         <w:t xml:space="preserve"> על קובץ ה-</w:t>
       </w:r>
+      <w:proofErr w:type="spellStart"/>
       <w:r>
         <w:rPr>
           <w:lang w:val="en-US"/>
         </w:rPr>
         <w:t>cpp</w:t>
       </w:r>
-      <w:r>
-        <w:rPr>
-          <w:rFonts w:hint="cs"/>
-          <w:rtl/>
-          <w:lang w:val="en-US"/>
-        </w:rPr>
-        <w:t xml:space="preserve"> של הספריה (מה שיצור לנו קובץ </w:t>
-      </w:r>
+      <w:proofErr w:type="spellEnd"/>
+      <w:r>
+        <w:rPr>
+          <w:rFonts w:hint="cs"/>
+          <w:rtl/>
+          <w:lang w:val="en-US"/>
+        </w:rPr>
+        <w:t xml:space="preserve"> של </w:t>
+      </w:r>
+      <w:proofErr w:type="spellStart"/>
+      <w:r>
+        <w:rPr>
+          <w:rFonts w:hint="cs"/>
+          <w:rtl/>
+          <w:lang w:val="en-US"/>
+        </w:rPr>
+        <w:t>הספריה</w:t>
+      </w:r>
+      <w:proofErr w:type="spellEnd"/>
+      <w:r>
+        <w:rPr>
+          <w:rFonts w:hint="cs"/>
+          <w:rtl/>
+          <w:lang w:val="en-US"/>
+        </w:rPr>
+        <w:t xml:space="preserve"> (מה שיצור לנו קובץ </w:t>
+      </w:r>
+      <w:proofErr w:type="spellStart"/>
       <w:r>
         <w:rPr>
           <w:lang w:val="en-US"/>
         </w:rPr>
         <w:t>cpp.gcov</w:t>
       </w:r>
-      <w:r>
-        <w:rPr>
-          <w:rFonts w:hint="cs"/>
-          <w:rtl/>
-          <w:lang w:val="en-US"/>
-        </w:rPr>
-        <w:t xml:space="preserve"> של הספריה).</w:t>
+      <w:proofErr w:type="spellEnd"/>
+      <w:r>
+        <w:rPr>
+          <w:rFonts w:hint="cs"/>
+          <w:rtl/>
+          <w:lang w:val="en-US"/>
+        </w:rPr>
+        <w:t xml:space="preserve"> של </w:t>
+      </w:r>
+      <w:proofErr w:type="spellStart"/>
+      <w:r>
+        <w:rPr>
+          <w:rFonts w:hint="cs"/>
+          <w:rtl/>
+          <w:lang w:val="en-US"/>
+        </w:rPr>
+        <w:t>הספריה</w:t>
+      </w:r>
+      <w:proofErr w:type="spellEnd"/>
+      <w:r>
+        <w:rPr>
+          <w:rFonts w:hint="cs"/>
+          <w:rtl/>
+          <w:lang w:val="en-US"/>
+        </w:rPr>
+        <w:t>).</w:t>
       </w:r>
     </w:p>
     <w:p>
@@ -1814,8 +1944,30 @@
         <w:rPr>
           <w:lang w:val="en-US"/>
         </w:rPr>
-        <w:t>.o, .gcov, .gcda</w:t>
-      </w:r>
+        <w:t>.o, .</w:t>
+      </w:r>
+      <w:proofErr w:type="spellStart"/>
+      <w:r>
+        <w:rPr>
+          <w:lang w:val="en-US"/>
+        </w:rPr>
+        <w:t>gcov</w:t>
+      </w:r>
+      <w:proofErr w:type="spellEnd"/>
+      <w:r>
+        <w:rPr>
+          <w:lang w:val="en-US"/>
+        </w:rPr>
+        <w:t>, .</w:t>
+      </w:r>
+      <w:proofErr w:type="spellStart"/>
+      <w:r>
+        <w:rPr>
+          <w:lang w:val="en-US"/>
+        </w:rPr>
+        <w:t>gcda</w:t>
+      </w:r>
+      <w:proofErr w:type="spellEnd"/>
       <w:r>
         <w:rPr>
           <w:rFonts w:hint="cs"/>
@@ -1988,6 +2140,7 @@
       <w:r>
         <w:rPr>
           <w:rFonts w:cs="Arial"/>
+          <w:noProof/>
           <w:rtl/>
           <w:lang w:val="en-US"/>
         </w:rPr>

</xml_diff>